<commit_message>
update of word doc
</commit_message>
<xml_diff>
--- a/RServer&CommandlineScreen/Rstudio_server_and _screen.docx
+++ b/RServer&CommandlineScreen/Rstudio_server_and _screen.docx
@@ -34,19 +34,7 @@
           <w:rPr>
             <w:rStyle w:val="Hyperlink"/>
           </w:rPr>
-          <w:t>http://130.209.66.</w:t>
-        </w:r>
-        <w:r>
-          <w:rPr>
-            <w:rStyle w:val="Hyperlink"/>
-          </w:rPr>
-          <w:t>1</w:t>
-        </w:r>
-        <w:r>
-          <w:rPr>
-            <w:rStyle w:val="Hyperlink"/>
-          </w:rPr>
-          <w:t>82:8787</w:t>
+          <w:t>http://130.209.66.182:8787</w:t>
         </w:r>
       </w:hyperlink>
     </w:p>
@@ -332,14 +320,20 @@
           <w:u w:val="none"/>
         </w:rPr>
       </w:pPr>
+      <w:r>
+        <w:rPr>
+          <w:rStyle w:val="Hyperlink"/>
+          <w:u w:val="none"/>
+        </w:rPr>
+        <w:t xml:space="preserve">screen -X -S </w:t>
+      </w:r>
       <w:proofErr w:type="spellStart"/>
-      <w:proofErr w:type="gramStart"/>
-      <w:r>
-        <w:rPr>
-          <w:rStyle w:val="Hyperlink"/>
-          <w:u w:val="none"/>
-        </w:rPr>
-        <w:t>pkill</w:t>
+      <w:r>
+        <w:rPr>
+          <w:rStyle w:val="Hyperlink"/>
+          <w:u w:val="none"/>
+        </w:rPr>
+        <w:t>screen_ID</w:t>
       </w:r>
       <w:proofErr w:type="spellEnd"/>
       <w:r>
@@ -347,132 +341,15 @@
           <w:rStyle w:val="Hyperlink"/>
           <w:u w:val="none"/>
         </w:rPr>
-        <w:t xml:space="preserve">  </w:t>
-      </w:r>
-      <w:proofErr w:type="spellStart"/>
-      <w:r>
-        <w:rPr>
-          <w:rStyle w:val="Hyperlink"/>
-          <w:u w:val="none"/>
-        </w:rPr>
-        <w:t>screen</w:t>
-      </w:r>
-      <w:proofErr w:type="gramEnd"/>
-      <w:r>
-        <w:rPr>
-          <w:rStyle w:val="Hyperlink"/>
-          <w:u w:val="none"/>
-        </w:rPr>
-        <w:t>_ID</w:t>
-      </w:r>
-      <w:proofErr w:type="spellEnd"/>
-    </w:p>
-    <w:p>
-      <w:r>
-        <w:t>#Kill by user</w:t>
-      </w:r>
-    </w:p>
-    <w:p>
-      <w:pPr>
-        <w:rPr>
-          <w:rStyle w:val="Hyperlink"/>
-          <w:u w:val="none"/>
-        </w:rPr>
-      </w:pPr>
-      <w:proofErr w:type="spellStart"/>
-      <w:r>
-        <w:rPr>
-          <w:rStyle w:val="Hyperlink"/>
-          <w:u w:val="none"/>
-        </w:rPr>
-        <w:t>pkill</w:t>
-      </w:r>
-      <w:proofErr w:type="spellEnd"/>
-      <w:r>
-        <w:rPr>
-          <w:rStyle w:val="Hyperlink"/>
-          <w:u w:val="none"/>
-        </w:rPr>
-        <w:t xml:space="preserve"> -u username</w:t>
-      </w:r>
-    </w:p>
-    <w:p>
-      <w:pPr>
-        <w:tabs>
-          <w:tab w:val="left" w:pos="3664"/>
-        </w:tabs>
-      </w:pPr>
+        <w:t xml:space="preserve"> quit</w:t>
+      </w:r>
+    </w:p>
+    <w:p>
       <w:r>
         <w:t>#</w:t>
       </w:r>
-      <w:proofErr w:type="gramStart"/>
-      <w:r>
-        <w:t>t</w:t>
-      </w:r>
-      <w:r>
-        <w:t>erminate</w:t>
-      </w:r>
-      <w:proofErr w:type="gramEnd"/>
-      <w:r>
-        <w:t xml:space="preserve"> </w:t>
-      </w:r>
-      <w:r>
-        <w:t>a</w:t>
-      </w:r>
-      <w:r>
-        <w:t xml:space="preserve">ll </w:t>
-      </w:r>
-      <w:r>
-        <w:t>s</w:t>
-      </w:r>
-      <w:r>
-        <w:t xml:space="preserve">creen </w:t>
-      </w:r>
-      <w:r>
-        <w:t>s</w:t>
-      </w:r>
-      <w:r>
-        <w:t>essions</w:t>
-      </w:r>
-      <w:r>
-        <w:tab/>
-      </w:r>
-    </w:p>
-    <w:p>
-      <w:pPr>
-        <w:rPr>
-          <w:rStyle w:val="Hyperlink"/>
-          <w:u w:val="none"/>
-        </w:rPr>
-      </w:pPr>
-      <w:proofErr w:type="spellStart"/>
-      <w:r>
-        <w:rPr>
-          <w:rStyle w:val="Hyperlink"/>
-          <w:u w:val="none"/>
-        </w:rPr>
-        <w:t>pkill</w:t>
-      </w:r>
-      <w:proofErr w:type="spellEnd"/>
-      <w:r>
-        <w:rPr>
-          <w:rStyle w:val="Hyperlink"/>
-          <w:u w:val="none"/>
-        </w:rPr>
-        <w:t xml:space="preserve"> screen</w:t>
-      </w:r>
-    </w:p>
-    <w:p>
-      <w:r>
-        <w:t>#</w:t>
-      </w:r>
-      <w:proofErr w:type="gramStart"/>
-      <w:r>
-        <w:t>check</w:t>
-      </w:r>
-      <w:proofErr w:type="gramEnd"/>
-      <w:r>
-        <w:t xml:space="preserve"> the result</w:t>
+      <w:r>
+        <w:t>check the result</w:t>
       </w:r>
     </w:p>
     <w:p>

</xml_diff>